<commit_message>
Add and update project proposal documents
Added the PDF version of the project proposal and updated the DOCX file. These changes ensure both formats are available and up to date for project documentation.
</commit_message>
<xml_diff>
--- a/Projektmanagment/Dokumente/Dateien/Projektantrag.docx
+++ b/Projektmanagment/Dokumente/Dateien/Projektantrag.docx
@@ -306,9 +306,8 @@
                                   <w:alias w:val="Datum"/>
                                   <w:tag w:val=""/>
                                   <w:id w:val="197127006"/>
-                                  <w:showingPlcHdr/>
                                   <w:dataBinding w:prefixMappings="xmlns:ns0='http://schemas.microsoft.com/office/2006/coverPageProps' " w:xpath="/ns0:CoverPageProperties[1]/ns0:PublishDate[1]" w:storeItemID="{55AF091B-3C7A-41E3-B477-F2FDAA23CFDA}"/>
-                                  <w:date>
+                                  <w:date w:fullDate="2025-12-01T00:00:00Z">
                                     <w:dateFormat w:val="d. MMMM yyyy"/>
                                     <w:lid w:val="de-DE"/>
                                     <w:storeMappedDataAs w:val="dateTime"/>
@@ -336,7 +335,7 @@
                                         <w:sz w:val="28"/>
                                         <w:szCs w:val="28"/>
                                       </w:rPr>
-                                      <w:t>[Datum]</w:t>
+                                      <w:t>1. Dezember 2025</w:t>
                                     </w:r>
                                   </w:p>
                                 </w:sdtContent>
@@ -513,9 +512,8 @@
                             <w:alias w:val="Datum"/>
                             <w:tag w:val=""/>
                             <w:id w:val="197127006"/>
-                            <w:showingPlcHdr/>
                             <w:dataBinding w:prefixMappings="xmlns:ns0='http://schemas.microsoft.com/office/2006/coverPageProps' " w:xpath="/ns0:CoverPageProperties[1]/ns0:PublishDate[1]" w:storeItemID="{55AF091B-3C7A-41E3-B477-F2FDAA23CFDA}"/>
-                            <w:date>
+                            <w:date w:fullDate="2025-12-01T00:00:00Z">
                               <w:dateFormat w:val="d. MMMM yyyy"/>
                               <w:lid w:val="de-DE"/>
                               <w:storeMappedDataAs w:val="dateTime"/>
@@ -543,7 +541,7 @@
                                   <w:sz w:val="28"/>
                                   <w:szCs w:val="28"/>
                                 </w:rPr>
-                                <w:t>[Datum]</w:t>
+                                <w:t>1. Dezember 2025</w:t>
                               </w:r>
                             </w:p>
                           </w:sdtContent>
@@ -830,7 +828,7 @@
           <w:r>
             <w:fldChar w:fldCharType="separate"/>
           </w:r>
-          <w:hyperlink w:anchor="_Toc215485542" w:history="1">
+          <w:hyperlink w:anchor="_Toc215485886" w:history="1">
             <w:r>
               <w:rPr>
                 <w:rStyle w:val="Hyperlink"/>
@@ -875,7 +873,7 @@
                 <w:noProof/>
                 <w:webHidden/>
               </w:rPr>
-              <w:instrText xml:space="preserve"> PAGEREF _Toc215485542 \h </w:instrText>
+              <w:instrText xml:space="preserve"> PAGEREF _Toc215485886 \h </w:instrText>
             </w:r>
             <w:r>
               <w:rPr>
@@ -922,7 +920,7 @@
               <w14:ligatures w14:val="standardContextual"/>
             </w:rPr>
           </w:pPr>
-          <w:hyperlink w:anchor="_Toc215485543" w:history="1">
+          <w:hyperlink w:anchor="_Toc215485887" w:history="1">
             <w:r>
               <w:rPr>
                 <w:rStyle w:val="Hyperlink"/>
@@ -967,7 +965,7 @@
                 <w:noProof/>
                 <w:webHidden/>
               </w:rPr>
-              <w:instrText xml:space="preserve"> PAGEREF _Toc215485543 \h </w:instrText>
+              <w:instrText xml:space="preserve"> PAGEREF _Toc215485887 \h </w:instrText>
             </w:r>
             <w:r>
               <w:rPr>
@@ -1014,7 +1012,7 @@
               <w14:ligatures w14:val="standardContextual"/>
             </w:rPr>
           </w:pPr>
-          <w:hyperlink w:anchor="_Toc215485544" w:history="1">
+          <w:hyperlink w:anchor="_Toc215485888" w:history="1">
             <w:r>
               <w:rPr>
                 <w:rStyle w:val="Hyperlink"/>
@@ -1059,7 +1057,7 @@
                 <w:noProof/>
                 <w:webHidden/>
               </w:rPr>
-              <w:instrText xml:space="preserve"> PAGEREF _Toc215485544 \h </w:instrText>
+              <w:instrText xml:space="preserve"> PAGEREF _Toc215485888 \h </w:instrText>
             </w:r>
             <w:r>
               <w:rPr>
@@ -1092,9 +1090,9 @@
         </w:p>
         <w:p>
           <w:pPr>
-            <w:pStyle w:val="Verzeichnis2"/>
+            <w:pStyle w:val="Verzeichnis1"/>
             <w:tabs>
-              <w:tab w:val="left" w:pos="720"/>
+              <w:tab w:val="left" w:pos="440"/>
               <w:tab w:val="right" w:leader="dot" w:pos="9062"/>
             </w:tabs>
             <w:rPr>
@@ -1106,7 +1104,7 @@
               <w14:ligatures w14:val="standardContextual"/>
             </w:rPr>
           </w:pPr>
-          <w:hyperlink w:anchor="_Toc215485545" w:history="1">
+          <w:hyperlink w:anchor="_Toc215485889" w:history="1">
             <w:r>
               <w:rPr>
                 <w:rStyle w:val="Hyperlink"/>
@@ -1151,7 +1149,7 @@
                 <w:noProof/>
                 <w:webHidden/>
               </w:rPr>
-              <w:instrText xml:space="preserve"> PAGEREF _Toc215485545 \h </w:instrText>
+              <w:instrText xml:space="preserve"> PAGEREF _Toc215485889 \h </w:instrText>
             </w:r>
             <w:r>
               <w:rPr>
@@ -1184,9 +1182,9 @@
         </w:p>
         <w:p>
           <w:pPr>
-            <w:pStyle w:val="Verzeichnis2"/>
+            <w:pStyle w:val="Verzeichnis1"/>
             <w:tabs>
-              <w:tab w:val="left" w:pos="720"/>
+              <w:tab w:val="left" w:pos="440"/>
               <w:tab w:val="right" w:leader="dot" w:pos="9062"/>
             </w:tabs>
             <w:rPr>
@@ -1198,7 +1196,7 @@
               <w14:ligatures w14:val="standardContextual"/>
             </w:rPr>
           </w:pPr>
-          <w:hyperlink w:anchor="_Toc215485546" w:history="1">
+          <w:hyperlink w:anchor="_Toc215485890" w:history="1">
             <w:r>
               <w:rPr>
                 <w:rStyle w:val="Hyperlink"/>
@@ -1243,7 +1241,7 @@
                 <w:noProof/>
                 <w:webHidden/>
               </w:rPr>
-              <w:instrText xml:space="preserve"> PAGEREF _Toc215485546 \h </w:instrText>
+              <w:instrText xml:space="preserve"> PAGEREF _Toc215485890 \h </w:instrText>
             </w:r>
             <w:r>
               <w:rPr>
@@ -1306,7 +1304,7 @@
           <w:numId w:val="5"/>
         </w:numPr>
       </w:pPr>
-      <w:bookmarkStart w:id="0" w:name="_Toc215485542"/>
+      <w:bookmarkStart w:id="0" w:name="_Toc215485886"/>
       <w:r>
         <w:lastRenderedPageBreak/>
         <w:t>Projektvorstellung</w:t>
@@ -1321,18 +1319,31 @@
         <w:t xml:space="preserve">Das Projekt dreht sich um die Fiktive Firma Graef </w:t>
       </w:r>
       <w:r>
-        <w:t xml:space="preserve">und Co. KG </w:t>
+        <w:t xml:space="preserve">und Co. </w:t>
+      </w:r>
+      <w:proofErr w:type="gramStart"/>
+      <w:r>
+        <w:t xml:space="preserve">KG </w:t>
       </w:r>
       <w:r>
         <w:t>.</w:t>
       </w:r>
+      <w:proofErr w:type="gramEnd"/>
     </w:p>
     <w:p>
       <w:pPr>
         <w:ind w:left="708" w:firstLine="12"/>
       </w:pPr>
       <w:r>
-        <w:t>Die Firma bietet einen Online Elektrogroßhandel an</w:t>
+        <w:t xml:space="preserve">Die Firma bietet einen </w:t>
+      </w:r>
+      <w:proofErr w:type="gramStart"/>
+      <w:r>
+        <w:t>Online Elektrogroßhandel</w:t>
+      </w:r>
+      <w:proofErr w:type="gramEnd"/>
+      <w:r>
+        <w:t xml:space="preserve"> an</w:t>
       </w:r>
       <w:r>
         <w:t xml:space="preserve"> für Geschäfts und Privatkunden</w:t>
@@ -1422,7 +1433,15 @@
         <w:ind w:left="708"/>
       </w:pPr>
       <w:r>
-        <w:t xml:space="preserve">Während des Projekts wird dafür eine C# Konsolenanwendung geschrieben </w:t>
+        <w:t xml:space="preserve">Während des Projekts wird dafür eine C# Konsolenanwendung </w:t>
+      </w:r>
+      <w:proofErr w:type="gramStart"/>
+      <w:r>
+        <w:t>geschrieben</w:t>
+      </w:r>
+      <w:proofErr w:type="gramEnd"/>
+      <w:r>
+        <w:t xml:space="preserve"> </w:t>
       </w:r>
       <w:r>
         <w:t>die dem Kunden das Bestellen von Teilen ermöglicht und den Zugriff zu den angebotenen Dienstleistungen bereitstellt.</w:t>
@@ -1455,7 +1474,15 @@
         <w:ind w:left="708"/>
       </w:pPr>
       <w:r>
-        <w:t xml:space="preserve">Dieser Wird genutzt um Artikel anzulegen, Kundendaten zu bearbeiten, </w:t>
+        <w:t xml:space="preserve">Dieser Wird </w:t>
+      </w:r>
+      <w:proofErr w:type="gramStart"/>
+      <w:r>
+        <w:t>genutzt</w:t>
+      </w:r>
+      <w:proofErr w:type="gramEnd"/>
+      <w:r>
+        <w:t xml:space="preserve"> um Artikel anzulegen, Kundendaten zu bearbeiten, </w:t>
       </w:r>
       <w:r>
         <w:t xml:space="preserve">Kundendaten für den Support bereitstellt und </w:t>
@@ -1478,10 +1505,18 @@
         <w:ind w:left="708"/>
       </w:pPr>
       <w:r>
-        <w:t xml:space="preserve">Die Steuerung der Konten erfolgt per Regelverteilung </w:t>
-      </w:r>
-      <w:r>
-        <w:t>, diese kann dynamisch angepasst werden</w:t>
+        <w:t xml:space="preserve">Die Steuerung der Konten erfolgt per </w:t>
+      </w:r>
+      <w:proofErr w:type="gramStart"/>
+      <w:r>
+        <w:t xml:space="preserve">Regelverteilung </w:t>
+      </w:r>
+      <w:r>
+        <w:t>,</w:t>
+      </w:r>
+      <w:proofErr w:type="gramEnd"/>
+      <w:r>
+        <w:t xml:space="preserve"> diese kann dynamisch angepasst werden</w:t>
       </w:r>
       <w:r>
         <w:t xml:space="preserve"> und Neue Benutzergruppen hinzugefügt werden</w:t>
@@ -1532,7 +1567,7 @@
           <w:numId w:val="1"/>
         </w:numPr>
       </w:pPr>
-      <w:bookmarkStart w:id="1" w:name="_Toc215485543"/>
+      <w:bookmarkStart w:id="1" w:name="_Toc215485887"/>
       <w:r>
         <w:t>Geplante</w:t>
       </w:r>
@@ -1893,12 +1928,21 @@
           <w:szCs w:val="20"/>
         </w:rPr>
       </w:pPr>
-      <w:r>
-        <w:rPr>
-          <w:sz w:val="20"/>
-          <w:szCs w:val="20"/>
-        </w:rPr>
-        <w:t>Selber zusammenstellen</w:t>
+      <w:proofErr w:type="gramStart"/>
+      <w:r>
+        <w:rPr>
+          <w:sz w:val="20"/>
+          <w:szCs w:val="20"/>
+        </w:rPr>
+        <w:t>Selber</w:t>
+      </w:r>
+      <w:proofErr w:type="gramEnd"/>
+      <w:r>
+        <w:rPr>
+          <w:sz w:val="20"/>
+          <w:szCs w:val="20"/>
+        </w:rPr>
+        <w:t xml:space="preserve"> zusammenstellen</w:t>
       </w:r>
     </w:p>
     <w:p>
@@ -2260,7 +2304,7 @@
           <w:numId w:val="1"/>
         </w:numPr>
       </w:pPr>
-      <w:bookmarkStart w:id="2" w:name="_Toc215485544"/>
+      <w:bookmarkStart w:id="2" w:name="_Toc215485888"/>
       <w:r>
         <w:lastRenderedPageBreak/>
         <w:t>Technische Spezifikationen</w:t>
@@ -2792,7 +2836,7 @@
           <w:numId w:val="1"/>
         </w:numPr>
       </w:pPr>
-      <w:bookmarkStart w:id="3" w:name="_Toc215485545"/>
+      <w:bookmarkStart w:id="3" w:name="_Toc215485889"/>
       <w:proofErr w:type="spellStart"/>
       <w:r>
         <w:t>Gitnutzung</w:t>
@@ -2868,7 +2912,7 @@
           <w:numId w:val="1"/>
         </w:numPr>
       </w:pPr>
-      <w:bookmarkStart w:id="4" w:name="_Toc215485546"/>
+      <w:bookmarkStart w:id="4" w:name="_Toc215485890"/>
       <w:r>
         <w:t>Testen</w:t>
       </w:r>
@@ -3017,11 +3061,14 @@
                       <w:txbxContent>
                         <w:sdt>
                           <w:sdtPr>
+                            <w:rPr>
+                              <w:sz w:val="20"/>
+                              <w:szCs w:val="20"/>
+                            </w:rPr>
                             <w:alias w:val="Datum"/>
                             <w:id w:val="77476837"/>
-                            <w:showingPlcHdr/>
                             <w:dataBinding w:prefixMappings="xmlns:ns0='http://schemas.microsoft.com/office/2006/coverPageProps'" w:xpath="/ns0:CoverPageProperties[1]/ns0:PublishDate[1]" w:storeItemID="{55AF091B-3C7A-41E3-B477-F2FDAA23CFDA}"/>
-                            <w:date>
+                            <w:date w:fullDate="2025-12-01T00:00:00Z">
                               <w:dateFormat w:val="d. MMMM yyyy"/>
                               <w:lid w:val="de-DE"/>
                               <w:storeMappedDataAs w:val="dateTime"/>
@@ -3033,9 +3080,17 @@
                             <w:p>
                               <w:pPr>
                                 <w:jc w:val="right"/>
+                                <w:rPr>
+                                  <w:sz w:val="20"/>
+                                  <w:szCs w:val="20"/>
+                                </w:rPr>
                               </w:pPr>
                               <w:r>
-                                <w:t>[Datum]</w:t>
+                                <w:rPr>
+                                  <w:sz w:val="20"/>
+                                  <w:szCs w:val="20"/>
+                                </w:rPr>
+                                <w:t>1. Dezember 2025</w:t>
                               </w:r>
                             </w:p>
                           </w:sdtContent>
@@ -3064,11 +3119,14 @@
                 <w:txbxContent>
                   <w:sdt>
                     <w:sdtPr>
+                      <w:rPr>
+                        <w:sz w:val="20"/>
+                        <w:szCs w:val="20"/>
+                      </w:rPr>
                       <w:alias w:val="Datum"/>
                       <w:id w:val="77476837"/>
-                      <w:showingPlcHdr/>
                       <w:dataBinding w:prefixMappings="xmlns:ns0='http://schemas.microsoft.com/office/2006/coverPageProps'" w:xpath="/ns0:CoverPageProperties[1]/ns0:PublishDate[1]" w:storeItemID="{55AF091B-3C7A-41E3-B477-F2FDAA23CFDA}"/>
-                      <w:date>
+                      <w:date w:fullDate="2025-12-01T00:00:00Z">
                         <w:dateFormat w:val="d. MMMM yyyy"/>
                         <w:lid w:val="de-DE"/>
                         <w:storeMappedDataAs w:val="dateTime"/>
@@ -3080,9 +3138,17 @@
                       <w:p>
                         <w:pPr>
                           <w:jc w:val="right"/>
+                          <w:rPr>
+                            <w:sz w:val="20"/>
+                            <w:szCs w:val="20"/>
+                          </w:rPr>
                         </w:pPr>
                         <w:r>
-                          <w:t>[Datum]</w:t>
+                          <w:rPr>
+                            <w:sz w:val="20"/>
+                            <w:szCs w:val="20"/>
+                          </w:rPr>
+                          <w:t>1. Dezember 2025</w:t>
                         </w:r>
                       </w:p>
                     </w:sdtContent>
@@ -4804,6 +4870,7 @@
   <w:style w:type="character" w:default="1" w:styleId="Absatz-Standardschriftart">
     <w:name w:val="Default Paragraph Font"/>
     <w:uiPriority w:val="1"/>
+    <w:semiHidden/>
     <w:unhideWhenUsed/>
   </w:style>
   <w:style w:type="table" w:default="1" w:styleId="NormaleTabelle">
@@ -5432,9 +5499,13 @@
   </w:compat>
   <w:rsids>
     <w:rsidRoot w:val="00783DEE"/>
+    <w:rsid w:val="000A62CA"/>
     <w:rsid w:val="003F30D0"/>
+    <w:rsid w:val="00441189"/>
+    <w:rsid w:val="005B469D"/>
     <w:rsid w:val="00783DEE"/>
     <w:rsid w:val="009C27D4"/>
+    <w:rsid w:val="009E6A63"/>
     <w:rsid w:val="00C22910"/>
     <w:rsid w:val="00C44B42"/>
   </w:rsids>
@@ -6222,7 +6293,7 @@
 
 <file path=customXml/item1.xml><?xml version="1.0" encoding="utf-8"?>
 <CoverPageProperties xmlns="http://schemas.microsoft.com/office/2006/coverPageProps">
-  <PublishDate/>
+  <PublishDate>2025-12-01T00:00:00</PublishDate>
   <Abstract/>
   <CompanyAddress>Abschlussprojekt AE_Grundlagen</CompanyAddress>
   <CompanyPhone/>

</xml_diff>